<commit_message>
Update Notizen zum Festigkeitsnachweis.docx
</commit_message>
<xml_diff>
--- a/Notizen zum Festigkeitsnachweis.docx
+++ b/Notizen zum Festigkeitsnachweis.docx
@@ -12,13 +12,11 @@
         <w:t>-Passungsberechnung für die Lager</w:t>
       </w:r>
       <w:r>
-        <w:t xml:space="preserve"> (Haben Claas </w:t>
-      </w:r>
-      <w:proofErr w:type="spellStart"/>
-      <w:r>
-        <w:t>etc</w:t>
-      </w:r>
-      <w:proofErr w:type="spellEnd"/>
+        <w:t xml:space="preserve"> (Haben Claas etc</w:t>
+      </w:r>
+      <w:r>
+        <w:t>.</w:t>
+      </w:r>
       <w:r>
         <w:t xml:space="preserve"> auch nicht)</w:t>
       </w:r>
@@ -36,13 +34,11 @@
         <w:t>-Kräfteverhältnis Schrägstirnrad</w:t>
       </w:r>
       <w:r>
-        <w:t xml:space="preserve"> (Haben Claas </w:t>
-      </w:r>
-      <w:proofErr w:type="spellStart"/>
-      <w:r>
-        <w:t>etc</w:t>
-      </w:r>
-      <w:proofErr w:type="spellEnd"/>
+        <w:t xml:space="preserve"> (Haben Claas etc</w:t>
+      </w:r>
+      <w:r>
+        <w:t>.</w:t>
+      </w:r>
       <w:r>
         <w:t xml:space="preserve"> auch nicht)</w:t>
       </w:r>
@@ -67,13 +63,11 @@
         <w:t>-Kegelpressverband Antriebswelle</w:t>
       </w:r>
       <w:r>
-        <w:t xml:space="preserve"> (Haben Claas </w:t>
-      </w:r>
-      <w:proofErr w:type="spellStart"/>
-      <w:r>
-        <w:t>etc</w:t>
-      </w:r>
-      <w:proofErr w:type="spellEnd"/>
+        <w:t xml:space="preserve"> (Haben Claas etc</w:t>
+      </w:r>
+      <w:r>
+        <w:t>.</w:t>
+      </w:r>
       <w:r>
         <w:t xml:space="preserve"> auch nicht)</w:t>
       </w:r>
@@ -82,13 +76,11 @@
         <w:t>-Schraubenberechnung</w:t>
       </w:r>
       <w:r>
-        <w:t xml:space="preserve"> (Haben Claas </w:t>
-      </w:r>
-      <w:proofErr w:type="spellStart"/>
-      <w:r>
-        <w:t>etc</w:t>
-      </w:r>
-      <w:proofErr w:type="spellEnd"/>
+        <w:t xml:space="preserve"> (Haben Claas etc</w:t>
+      </w:r>
+      <w:r>
+        <w:t>.</w:t>
+      </w:r>
       <w:r>
         <w:t xml:space="preserve"> auch nicht)</w:t>
       </w:r>
@@ -99,24 +91,18 @@
         <w:t>-bei Zeichnung von Freischnitt Kräfte so annehmen, dass sie falsch herum sind, damit die Berechnungen noch stimmen (s.15,16</w:t>
       </w:r>
       <w:r>
-        <w:br/>
-      </w:r>
-      <w:r>
-        <w:rPr>
-          <w:highlight w:val="yellow"/>
-        </w:rPr>
+        <w:t>)</w:t>
+      </w:r>
+      <w:r>
+        <w:br/>
+      </w:r>
+      <w:r>
         <w:t>-sind Momente bei Festigkeitsnachweis der Wellen die richtigen</w:t>
       </w:r>
       <w:r>
-        <w:rPr>
-          <w:highlight w:val="yellow"/>
-        </w:rPr>
         <w:t xml:space="preserve"> (mit Schnittufer und so)</w:t>
       </w:r>
       <w:r>
-        <w:rPr>
-          <w:highlight w:val="yellow"/>
-        </w:rPr>
         <w:t>?</w:t>
       </w:r>
     </w:p>
@@ -133,18 +119,12 @@
         </w:rPr>
       </w:pPr>
       <w:r>
-        <w:rPr>
-          <w:highlight w:val="yellow"/>
-        </w:rPr>
         <w:t>gewählte Breite 70mm aber berechnet 8mm (s.4)</w:t>
       </w:r>
       <w:r>
         <w:br/>
       </w:r>
       <w:r>
-        <w:rPr>
-          <w:highlight w:val="yellow"/>
-        </w:rPr>
         <w:t>TB-21-13 versteh ich nicht (z.b.S.5)</w:t>
       </w:r>
       <w:r>
@@ -201,15 +181,7 @@
         <w:br/>
       </w:r>
       <w:r>
-        <w:t>ist nicht S.</w:t>
-      </w:r>
-      <w:proofErr w:type="gramStart"/>
-      <w:r>
-        <w:t>731</w:t>
-      </w:r>
-      <w:proofErr w:type="gramEnd"/>
-      <w:r>
-        <w:t xml:space="preserve"> sondern 806 (s.8)</w:t>
+        <w:t>ist nicht S.731 sondern 806 (s.8)</w:t>
       </w:r>
       <w:r>
         <w:br/>

</xml_diff>